<commit_message>
Commitmessages really dont matter when im alone
</commit_message>
<xml_diff>
--- a/Doku/WireframesSchoolWiki.docx
+++ b/Doku/WireframesSchoolWiki.docx
@@ -6,6 +6,11 @@
       <w:pPr>
         <w:pStyle w:val="Titel"/>
       </w:pPr>
+      <w:r>
+        <w:t xml:space="preserve"> </w:t>
+      </w:r>
+      <w:bookmarkStart w:id="0" w:name="_GoBack"/>
+      <w:bookmarkEnd w:id="0"/>
       <w:proofErr w:type="spellStart"/>
       <w:r>
         <w:t>Wireframes</w:t>
@@ -120,10 +125,7 @@
       </w:pPr>
     </w:p>
     <w:p/>
-    <w:p>
-      <w:bookmarkStart w:id="0" w:name="_GoBack"/>
-      <w:bookmarkEnd w:id="0"/>
-    </w:p>
+    <w:p/>
     <w:p>
       <w:pPr>
         <w:pStyle w:val="berschrift3"/>
@@ -1535,7 +1537,7 @@
 </file>
 
 <file path=customXml/itemProps1.xml><?xml version="1.0" encoding="utf-8"?>
-<ds:datastoreItem xmlns:ds="http://schemas.openxmlformats.org/officeDocument/2006/customXml" ds:itemID="{5B3C17B6-E94B-4C01-8E6A-691FBA3F81BC}">
+<ds:datastoreItem xmlns:ds="http://schemas.openxmlformats.org/officeDocument/2006/customXml" ds:itemID="{0DA4A4BB-80D6-4DB0-B499-D67B43F9BFF1}">
   <ds:schemaRefs>
     <ds:schemaRef ds:uri="http://schemas.openxmlformats.org/officeDocument/2006/bibliography"/>
   </ds:schemaRefs>

</xml_diff>